<commit_message>
updates to severl designs
</commit_message>
<xml_diff>
--- a/design/Design Specification - Capture - GH527 - CR13922.docx
+++ b/design/Design Specification - Capture - GH527 - CR13922.docx
@@ -172,7 +172,27 @@
           <w:kern w:val="28"/>
           <w:sz w:val="40"/>
         </w:rPr>
-        <w:t>CRM – Update partner_id Field for SFDC Integration</w:t>
+        <w:t xml:space="preserve">CRM – Update </w:t>
+      </w:r>
+      <w:proofErr w:type="spellStart"/>
+      <w:r>
+        <w:rPr>
+          <w:rFonts w:asciiTheme="minorHAnsi" w:hAnsiTheme="minorHAnsi"/>
+          <w:b/>
+          <w:kern w:val="28"/>
+          <w:sz w:val="40"/>
+        </w:rPr>
+        <w:t>partner_id</w:t>
+      </w:r>
+      <w:proofErr w:type="spellEnd"/>
+      <w:r>
+        <w:rPr>
+          <w:rFonts w:asciiTheme="minorHAnsi" w:hAnsiTheme="minorHAnsi"/>
+          <w:b/>
+          <w:kern w:val="28"/>
+          <w:sz w:val="40"/>
+        </w:rPr>
+        <w:t xml:space="preserve"> Field for SFDC Integration</w:t>
       </w:r>
     </w:p>
     <w:p>
@@ -1341,7 +1361,7 @@
           <w:rFonts w:asciiTheme="minorHAnsi" w:hAnsiTheme="minorHAnsi"/>
           <w:noProof/>
         </w:rPr>
-        <w:t>Business Requirements</w:t>
+        <w:t>Business Requirements/Owner – Ryan Golden</w:t>
       </w:r>
       <w:r>
         <w:rPr>
@@ -1359,7 +1379,7 @@
         <w:rPr>
           <w:noProof/>
         </w:rPr>
-        <w:instrText xml:space="preserve"> PAGEREF _Toc418230970 \h </w:instrText>
+        <w:instrText xml:space="preserve"> PAGEREF _Toc418236056 \h </w:instrText>
       </w:r>
       <w:r>
         <w:rPr>
@@ -1439,7 +1459,7 @@
         <w:rPr>
           <w:noProof/>
         </w:rPr>
-        <w:instrText xml:space="preserve"> PAGEREF _Toc418230971 \h </w:instrText>
+        <w:instrText xml:space="preserve"> PAGEREF _Toc418236057 \h </w:instrText>
       </w:r>
       <w:r>
         <w:rPr>
@@ -1521,7 +1541,7 @@
         <w:rPr>
           <w:noProof/>
         </w:rPr>
-        <w:instrText xml:space="preserve"> PAGEREF _Toc418230972 \h </w:instrText>
+        <w:instrText xml:space="preserve"> PAGEREF _Toc418236058 \h </w:instrText>
       </w:r>
       <w:r>
         <w:rPr>
@@ -1603,7 +1623,7 @@
         <w:rPr>
           <w:noProof/>
         </w:rPr>
-        <w:instrText xml:space="preserve"> PAGEREF _Toc418230973 \h </w:instrText>
+        <w:instrText xml:space="preserve"> PAGEREF _Toc418236059 \h </w:instrText>
       </w:r>
       <w:r>
         <w:rPr>
@@ -1685,7 +1705,7 @@
         <w:rPr>
           <w:noProof/>
         </w:rPr>
-        <w:instrText xml:space="preserve"> PAGEREF _Toc418230974 \h </w:instrText>
+        <w:instrText xml:space="preserve"> PAGEREF _Toc418236060 \h </w:instrText>
       </w:r>
       <w:r>
         <w:rPr>
@@ -1767,7 +1787,7 @@
         <w:rPr>
           <w:noProof/>
         </w:rPr>
-        <w:instrText xml:space="preserve"> PAGEREF _Toc418230975 \h </w:instrText>
+        <w:instrText xml:space="preserve"> PAGEREF _Toc418236061 \h </w:instrText>
       </w:r>
       <w:r>
         <w:rPr>
@@ -1849,7 +1869,7 @@
         <w:rPr>
           <w:noProof/>
         </w:rPr>
-        <w:instrText xml:space="preserve"> PAGEREF _Toc418230976 \h </w:instrText>
+        <w:instrText xml:space="preserve"> PAGEREF _Toc418236062 \h </w:instrText>
       </w:r>
       <w:r>
         <w:rPr>
@@ -1901,6 +1921,8 @@
         </w:rPr>
         <w:br w:type="page"/>
       </w:r>
+      <w:bookmarkStart w:id="6" w:name="_GoBack"/>
+      <w:bookmarkEnd w:id="6"/>
     </w:p>
     <w:p>
       <w:pPr>
@@ -1911,7 +1933,7 @@
           <w:rFonts w:asciiTheme="minorHAnsi" w:hAnsiTheme="minorHAnsi"/>
         </w:rPr>
       </w:pPr>
-      <w:bookmarkStart w:id="6" w:name="_Toc418230970"/>
+      <w:bookmarkStart w:id="7" w:name="_Toc418236056"/>
       <w:bookmarkEnd w:id="0"/>
       <w:bookmarkEnd w:id="1"/>
       <w:bookmarkEnd w:id="2"/>
@@ -1925,7 +1947,13 @@
         <w:lastRenderedPageBreak/>
         <w:t>Business Requirements</w:t>
       </w:r>
-      <w:bookmarkEnd w:id="6"/>
+      <w:r>
+        <w:rPr>
+          <w:rFonts w:asciiTheme="minorHAnsi" w:hAnsiTheme="minorHAnsi"/>
+        </w:rPr>
+        <w:t>/Owner – Ryan Golden</w:t>
+      </w:r>
+      <w:bookmarkEnd w:id="7"/>
     </w:p>
     <w:p>
       <w:pPr>
@@ -1935,26 +1963,26 @@
           <w:rFonts w:asciiTheme="minorHAnsi" w:hAnsiTheme="minorHAnsi"/>
         </w:rPr>
       </w:pPr>
-      <w:bookmarkStart w:id="7" w:name="_Toc342757859"/>
-      <w:bookmarkStart w:id="8" w:name="_Toc346297767"/>
-      <w:bookmarkStart w:id="9" w:name="_Toc404134497"/>
-      <w:bookmarkStart w:id="10" w:name="_Toc418230971"/>
+      <w:bookmarkStart w:id="8" w:name="_Toc342757859"/>
+      <w:bookmarkStart w:id="9" w:name="_Toc346297767"/>
+      <w:bookmarkStart w:id="10" w:name="_Toc404134497"/>
+      <w:bookmarkStart w:id="11" w:name="_Toc418236057"/>
       <w:r>
         <w:rPr>
           <w:rFonts w:asciiTheme="minorHAnsi" w:hAnsiTheme="minorHAnsi"/>
         </w:rPr>
         <w:t xml:space="preserve">Purpose of the </w:t>
       </w:r>
-      <w:bookmarkEnd w:id="7"/>
       <w:bookmarkEnd w:id="8"/>
       <w:bookmarkEnd w:id="9"/>
+      <w:bookmarkEnd w:id="10"/>
       <w:r>
         <w:rPr>
           <w:rFonts w:asciiTheme="minorHAnsi" w:hAnsiTheme="minorHAnsi"/>
         </w:rPr>
         <w:t>Design Specification</w:t>
       </w:r>
-      <w:bookmarkEnd w:id="10"/>
+      <w:bookmarkEnd w:id="11"/>
     </w:p>
     <w:p>
       <w:pPr>
@@ -1968,9 +1996,9 @@
           <w:szCs w:val="21"/>
         </w:rPr>
       </w:pPr>
-      <w:bookmarkStart w:id="11" w:name="_Toc342757862"/>
-      <w:bookmarkStart w:id="12" w:name="_Toc346297770"/>
-      <w:bookmarkStart w:id="13" w:name="_Toc404134500"/>
+      <w:bookmarkStart w:id="12" w:name="_Toc342757862"/>
+      <w:bookmarkStart w:id="13" w:name="_Toc346297770"/>
+      <w:bookmarkStart w:id="14" w:name="_Toc404134500"/>
       <w:r>
         <w:rPr>
           <w:rFonts w:ascii="Helvetica" w:hAnsi="Helvetica" w:cs="Helvetica"/>
@@ -2000,7 +2028,27 @@
           <w:sz w:val="21"/>
           <w:szCs w:val="21"/>
         </w:rPr>
-        <w:t>To authenticate SFDC users in Capture, the SFDC user id needs to be populated in the Capture partner_id field of the Users table. By default, the SFDC user id is their republic email address, so the SSIS package</w:t>
+        <w:t xml:space="preserve">To authenticate SFDC users in Capture, the SFDC user id needs to be populated in the Capture </w:t>
+      </w:r>
+      <w:proofErr w:type="spellStart"/>
+      <w:r>
+        <w:rPr>
+          <w:rFonts w:ascii="Helvetica" w:hAnsi="Helvetica" w:cs="Helvetica"/>
+          <w:color w:val="333333"/>
+          <w:sz w:val="21"/>
+          <w:szCs w:val="21"/>
+        </w:rPr>
+        <w:t>partner_id</w:t>
+      </w:r>
+      <w:proofErr w:type="spellEnd"/>
+      <w:r>
+        <w:rPr>
+          <w:rFonts w:ascii="Helvetica" w:hAnsi="Helvetica" w:cs="Helvetica"/>
+          <w:color w:val="333333"/>
+          <w:sz w:val="21"/>
+          <w:szCs w:val="21"/>
+        </w:rPr>
+        <w:t xml:space="preserve"> field of the Users table. By default, the SFDC user id is their republic email address, so the SSIS package</w:t>
       </w:r>
       <w:r>
         <w:rPr>
@@ -2012,6 +2060,7 @@
         </w:rPr>
         <w:t> </w:t>
       </w:r>
+      <w:proofErr w:type="spellStart"/>
       <w:r>
         <w:rPr>
           <w:rStyle w:val="HTMLCode"/>
@@ -2022,6 +2071,7 @@
         </w:rPr>
         <w:t>DWCORE_BMIDM_LoadUsers.dtsx</w:t>
       </w:r>
+      <w:proofErr w:type="spellEnd"/>
       <w:r>
         <w:rPr>
           <w:rStyle w:val="apple-converted-space"/>
@@ -2039,105 +2089,47 @@
           <w:sz w:val="21"/>
           <w:szCs w:val="21"/>
         </w:rPr>
-        <w:t>needs to be updated to map the RS513 email address to the partner_id field.</w:t>
-      </w:r>
-    </w:p>
-    <w:p>
-      <w:pPr>
-        <w:pStyle w:val="NormalWeb"/>
-        <w:shd w:val="clear" w:color="auto" w:fill="FFFFFF"/>
-        <w:spacing w:before="0" w:beforeAutospacing="0" w:after="0" w:afterAutospacing="0"/>
+        <w:t xml:space="preserve">needs to be updated to map the RS513 email address to the </w:t>
+      </w:r>
+      <w:proofErr w:type="spellStart"/>
+      <w:r>
         <w:rPr>
           <w:rFonts w:ascii="Helvetica" w:hAnsi="Helvetica" w:cs="Helvetica"/>
           <w:color w:val="333333"/>
           <w:sz w:val="21"/>
           <w:szCs w:val="21"/>
         </w:rPr>
-      </w:pPr>
-    </w:p>
-    <w:p>
-      <w:pPr>
-        <w:pStyle w:val="NormalWeb"/>
-        <w:shd w:val="clear" w:color="auto" w:fill="FFFFFF"/>
-        <w:spacing w:before="0" w:beforeAutospacing="0" w:after="0" w:afterAutospacing="0"/>
+        <w:t>partner_id</w:t>
+      </w:r>
+      <w:proofErr w:type="spellEnd"/>
+      <w:r>
         <w:rPr>
           <w:rFonts w:ascii="Helvetica" w:hAnsi="Helvetica" w:cs="Helvetica"/>
           <w:color w:val="333333"/>
           <w:sz w:val="21"/>
           <w:szCs w:val="21"/>
         </w:rPr>
-      </w:pPr>
-      <w:r>
+        <w:t xml:space="preserve"> field.</w:t>
+      </w:r>
+    </w:p>
+    <w:p>
+      <w:pPr>
+        <w:pStyle w:val="NormalWeb"/>
+        <w:shd w:val="clear" w:color="auto" w:fill="FFFFFF"/>
+        <w:spacing w:before="0" w:beforeAutospacing="0" w:after="0" w:afterAutospacing="0"/>
         <w:rPr>
           <w:rFonts w:ascii="Helvetica" w:hAnsi="Helvetica" w:cs="Helvetica"/>
           <w:color w:val="333333"/>
           <w:sz w:val="21"/>
           <w:szCs w:val="21"/>
         </w:rPr>
-        <w:t>Additionally, a one-time SQL script needs to be written to modify all existing Capture users by adding their email address to the partner_id field.</w:t>
-      </w:r>
-    </w:p>
-    <w:p>
-      <w:pPr>
-        <w:rPr>
-          <w:rFonts w:asciiTheme="minorHAnsi" w:hAnsiTheme="minorHAnsi"/>
-        </w:rPr>
-      </w:pPr>
-    </w:p>
-    <w:p>
-      <w:pPr>
-        <w:pStyle w:val="Heading1"/>
-        <w:rPr>
-          <w:rFonts w:asciiTheme="minorHAnsi" w:hAnsiTheme="minorHAnsi"/>
-        </w:rPr>
-      </w:pPr>
-      <w:bookmarkStart w:id="14" w:name="_Toc379450809"/>
-      <w:bookmarkStart w:id="15" w:name="_Toc418230972"/>
-      <w:r>
-        <w:rPr>
-          <w:rFonts w:asciiTheme="minorHAnsi" w:hAnsiTheme="minorHAnsi"/>
-        </w:rPr>
-        <w:t>Assumptions</w:t>
-      </w:r>
-      <w:bookmarkEnd w:id="14"/>
-      <w:bookmarkEnd w:id="15"/>
-    </w:p>
-    <w:p>
-      <w:pPr>
-        <w:pStyle w:val="BodyText"/>
-        <w:ind w:firstLine="432"/>
-        <w:rPr>
-          <w:rFonts w:asciiTheme="minorHAnsi" w:hAnsiTheme="minorHAnsi"/>
-        </w:rPr>
-      </w:pPr>
-      <w:r>
-        <w:rPr>
-          <w:rFonts w:asciiTheme="minorHAnsi" w:hAnsiTheme="minorHAnsi"/>
-        </w:rPr>
-        <w:t>NA</w:t>
-      </w:r>
-      <w:bookmarkStart w:id="16" w:name="_GoBack"/>
-      <w:bookmarkEnd w:id="16"/>
-    </w:p>
-    <w:p>
-      <w:pPr>
-        <w:pStyle w:val="Heading1"/>
-        <w:rPr>
-          <w:rFonts w:asciiTheme="minorHAnsi" w:hAnsiTheme="minorHAnsi"/>
-        </w:rPr>
-      </w:pPr>
-      <w:bookmarkStart w:id="17" w:name="_Toc418230973"/>
-      <w:r>
-        <w:rPr>
-          <w:rFonts w:asciiTheme="minorHAnsi" w:hAnsiTheme="minorHAnsi"/>
-        </w:rPr>
-        <w:t>Design</w:t>
-      </w:r>
-      <w:bookmarkEnd w:id="17"/>
-    </w:p>
-    <w:p>
-      <w:pPr>
+      </w:pPr>
+    </w:p>
+    <w:p>
+      <w:pPr>
+        <w:pStyle w:val="NormalWeb"/>
         <w:shd w:val="clear" w:color="auto" w:fill="FFFFFF"/>
+        <w:spacing w:before="0" w:beforeAutospacing="0" w:after="0" w:afterAutospacing="0"/>
         <w:rPr>
           <w:rFonts w:ascii="Helvetica" w:hAnsi="Helvetica" w:cs="Helvetica"/>
           <w:color w:val="333333"/>
@@ -2145,7 +2137,102 @@
           <w:szCs w:val="21"/>
         </w:rPr>
       </w:pPr>
-      <w:bookmarkStart w:id="18" w:name="_Toc418230974"/>
+      <w:r>
+        <w:rPr>
+          <w:rFonts w:ascii="Helvetica" w:hAnsi="Helvetica" w:cs="Helvetica"/>
+          <w:color w:val="333333"/>
+          <w:sz w:val="21"/>
+          <w:szCs w:val="21"/>
+        </w:rPr>
+        <w:t xml:space="preserve">Additionally, a one-time SQL script needs to be written to modify all existing Capture users by adding their email address to the </w:t>
+      </w:r>
+      <w:proofErr w:type="spellStart"/>
+      <w:r>
+        <w:rPr>
+          <w:rFonts w:ascii="Helvetica" w:hAnsi="Helvetica" w:cs="Helvetica"/>
+          <w:color w:val="333333"/>
+          <w:sz w:val="21"/>
+          <w:szCs w:val="21"/>
+        </w:rPr>
+        <w:t>partner_id</w:t>
+      </w:r>
+      <w:proofErr w:type="spellEnd"/>
+      <w:r>
+        <w:rPr>
+          <w:rFonts w:ascii="Helvetica" w:hAnsi="Helvetica" w:cs="Helvetica"/>
+          <w:color w:val="333333"/>
+          <w:sz w:val="21"/>
+          <w:szCs w:val="21"/>
+        </w:rPr>
+        <w:t xml:space="preserve"> field.</w:t>
+      </w:r>
+    </w:p>
+    <w:p>
+      <w:pPr>
+        <w:rPr>
+          <w:rFonts w:asciiTheme="minorHAnsi" w:hAnsiTheme="minorHAnsi"/>
+        </w:rPr>
+      </w:pPr>
+    </w:p>
+    <w:p>
+      <w:pPr>
+        <w:pStyle w:val="Heading1"/>
+        <w:rPr>
+          <w:rFonts w:asciiTheme="minorHAnsi" w:hAnsiTheme="minorHAnsi"/>
+        </w:rPr>
+      </w:pPr>
+      <w:bookmarkStart w:id="15" w:name="_Toc379450809"/>
+      <w:bookmarkStart w:id="16" w:name="_Toc418236058"/>
+      <w:r>
+        <w:rPr>
+          <w:rFonts w:asciiTheme="minorHAnsi" w:hAnsiTheme="minorHAnsi"/>
+        </w:rPr>
+        <w:t>Assumptions</w:t>
+      </w:r>
+      <w:bookmarkEnd w:id="15"/>
+      <w:bookmarkEnd w:id="16"/>
+    </w:p>
+    <w:p>
+      <w:pPr>
+        <w:pStyle w:val="BodyText"/>
+        <w:ind w:firstLine="432"/>
+        <w:rPr>
+          <w:rFonts w:asciiTheme="minorHAnsi" w:hAnsiTheme="minorHAnsi"/>
+        </w:rPr>
+      </w:pPr>
+      <w:r>
+        <w:rPr>
+          <w:rFonts w:asciiTheme="minorHAnsi" w:hAnsiTheme="minorHAnsi"/>
+        </w:rPr>
+        <w:t>NA</w:t>
+      </w:r>
+    </w:p>
+    <w:p>
+      <w:pPr>
+        <w:pStyle w:val="Heading1"/>
+        <w:rPr>
+          <w:rFonts w:asciiTheme="minorHAnsi" w:hAnsiTheme="minorHAnsi"/>
+        </w:rPr>
+      </w:pPr>
+      <w:bookmarkStart w:id="17" w:name="_Toc418236059"/>
+      <w:r>
+        <w:rPr>
+          <w:rFonts w:asciiTheme="minorHAnsi" w:hAnsiTheme="minorHAnsi"/>
+        </w:rPr>
+        <w:t>Design</w:t>
+      </w:r>
+      <w:bookmarkEnd w:id="17"/>
+    </w:p>
+    <w:p>
+      <w:pPr>
+        <w:shd w:val="clear" w:color="auto" w:fill="FFFFFF"/>
+        <w:rPr>
+          <w:rFonts w:ascii="Helvetica" w:hAnsi="Helvetica" w:cs="Helvetica"/>
+          <w:color w:val="333333"/>
+          <w:sz w:val="21"/>
+          <w:szCs w:val="21"/>
+        </w:rPr>
+      </w:pPr>
       <w:r>
         <w:rPr>
           <w:rFonts w:ascii="Helvetica" w:hAnsi="Helvetica" w:cs="Helvetica"/>
@@ -2172,6 +2259,7 @@
           <w:szCs w:val="21"/>
         </w:rPr>
       </w:pPr>
+      <w:proofErr w:type="gramStart"/>
       <w:r>
         <w:rPr>
           <w:rFonts w:ascii="Helvetica" w:hAnsi="Helvetica" w:cs="Helvetica"/>
@@ -2179,8 +2267,19 @@
           <w:sz w:val="21"/>
           <w:szCs w:val="21"/>
         </w:rPr>
-        <w:t>modify SSIS package </w:t>
-      </w:r>
+        <w:t>modify</w:t>
+      </w:r>
+      <w:proofErr w:type="gramEnd"/>
+      <w:r>
+        <w:rPr>
+          <w:rFonts w:ascii="Helvetica" w:hAnsi="Helvetica" w:cs="Helvetica"/>
+          <w:color w:val="333333"/>
+          <w:sz w:val="21"/>
+          <w:szCs w:val="21"/>
+        </w:rPr>
+        <w:t xml:space="preserve"> SSIS package </w:t>
+      </w:r>
+      <w:proofErr w:type="spellStart"/>
       <w:r>
         <w:rPr>
           <w:rFonts w:ascii="Consolas" w:hAnsi="Consolas" w:cs="Consolas"/>
@@ -2190,6 +2289,7 @@
         </w:rPr>
         <w:t>DWCORE_BMIDM_LoadUsers.dtsx</w:t>
       </w:r>
+      <w:proofErr w:type="spellEnd"/>
       <w:r>
         <w:rPr>
           <w:rFonts w:ascii="Helvetica" w:hAnsi="Helvetica" w:cs="Helvetica"/>
@@ -2197,7 +2297,27 @@
           <w:sz w:val="21"/>
           <w:szCs w:val="21"/>
         </w:rPr>
-        <w:t> to set partner_login from the</w:t>
+        <w:t xml:space="preserve"> to set </w:t>
+      </w:r>
+      <w:proofErr w:type="spellStart"/>
+      <w:r>
+        <w:rPr>
+          <w:rFonts w:ascii="Helvetica" w:hAnsi="Helvetica" w:cs="Helvetica"/>
+          <w:color w:val="333333"/>
+          <w:sz w:val="21"/>
+          <w:szCs w:val="21"/>
+        </w:rPr>
+        <w:t>partner_login</w:t>
+      </w:r>
+      <w:proofErr w:type="spellEnd"/>
+      <w:r>
+        <w:rPr>
+          <w:rFonts w:ascii="Helvetica" w:hAnsi="Helvetica" w:cs="Helvetica"/>
+          <w:color w:val="333333"/>
+          <w:sz w:val="21"/>
+          <w:szCs w:val="21"/>
+        </w:rPr>
+        <w:t xml:space="preserve"> from the</w:t>
       </w:r>
       <w:r>
         <w:rPr>
@@ -2239,7 +2359,47 @@
           <w:sz w:val="21"/>
           <w:szCs w:val="21"/>
         </w:rPr>
-        <w:t>update the field size for partner_login to be varchar(100)</w:t>
+        <w:t xml:space="preserve">update the field size for </w:t>
+      </w:r>
+      <w:proofErr w:type="spellStart"/>
+      <w:r>
+        <w:rPr>
+          <w:rFonts w:ascii="Helvetica" w:hAnsi="Helvetica" w:cs="Helvetica"/>
+          <w:color w:val="333333"/>
+          <w:sz w:val="21"/>
+          <w:szCs w:val="21"/>
+        </w:rPr>
+        <w:t>partner_login</w:t>
+      </w:r>
+      <w:proofErr w:type="spellEnd"/>
+      <w:r>
+        <w:rPr>
+          <w:rFonts w:ascii="Helvetica" w:hAnsi="Helvetica" w:cs="Helvetica"/>
+          <w:color w:val="333333"/>
+          <w:sz w:val="21"/>
+          <w:szCs w:val="21"/>
+        </w:rPr>
+        <w:t xml:space="preserve"> to be </w:t>
+      </w:r>
+      <w:proofErr w:type="spellStart"/>
+      <w:r>
+        <w:rPr>
+          <w:rFonts w:ascii="Helvetica" w:hAnsi="Helvetica" w:cs="Helvetica"/>
+          <w:color w:val="333333"/>
+          <w:sz w:val="21"/>
+          <w:szCs w:val="21"/>
+        </w:rPr>
+        <w:t>varchar</w:t>
+      </w:r>
+      <w:proofErr w:type="spellEnd"/>
+      <w:r>
+        <w:rPr>
+          <w:rFonts w:ascii="Helvetica" w:hAnsi="Helvetica" w:cs="Helvetica"/>
+          <w:color w:val="333333"/>
+          <w:sz w:val="21"/>
+          <w:szCs w:val="21"/>
+        </w:rPr>
+        <w:t>(100)</w:t>
       </w:r>
     </w:p>
     <w:p>
@@ -2289,6 +2449,7 @@
         </w:rPr>
         <w:t>update the following tables for the larger field size: </w:t>
       </w:r>
+      <w:proofErr w:type="spellStart"/>
       <w:r>
         <w:rPr>
           <w:rFonts w:ascii="Consolas" w:hAnsi="Consolas" w:cs="Consolas"/>
@@ -2316,6 +2477,7 @@
         </w:rPr>
         <w:t>Users_out</w:t>
       </w:r>
+      <w:proofErr w:type="spellEnd"/>
       <w:r>
         <w:rPr>
           <w:rFonts w:ascii="Helvetica" w:hAnsi="Helvetica" w:cs="Helvetica"/>
@@ -2354,7 +2516,31 @@
           <w:sz w:val="21"/>
           <w:szCs w:val="21"/>
         </w:rPr>
-        <w:t>Prod Users Manual Update</w:t>
+        <w:t xml:space="preserve">Prod </w:t>
+      </w:r>
+      <w:proofErr w:type="spellStart"/>
+      <w:r>
+        <w:rPr>
+          <w:rFonts w:ascii="Helvetica" w:hAnsi="Helvetica" w:cs="Helvetica"/>
+          <w:i/>
+          <w:iCs/>
+          <w:color w:val="333333"/>
+          <w:sz w:val="21"/>
+          <w:szCs w:val="21"/>
+        </w:rPr>
+        <w:t>Users Manual</w:t>
+      </w:r>
+      <w:proofErr w:type="spellEnd"/>
+      <w:r>
+        <w:rPr>
+          <w:rFonts w:ascii="Helvetica" w:hAnsi="Helvetica" w:cs="Helvetica"/>
+          <w:i/>
+          <w:iCs/>
+          <w:color w:val="333333"/>
+          <w:sz w:val="21"/>
+          <w:szCs w:val="21"/>
+        </w:rPr>
+        <w:t xml:space="preserve"> Update</w:t>
       </w:r>
     </w:p>
     <w:p>
@@ -2378,7 +2564,27 @@
           <w:sz w:val="21"/>
           <w:szCs w:val="21"/>
         </w:rPr>
-        <w:t>update existing Prod users to add their email address to the partner_login field</w:t>
+        <w:t xml:space="preserve">update existing Prod users to add their email address to the </w:t>
+      </w:r>
+      <w:proofErr w:type="spellStart"/>
+      <w:r>
+        <w:rPr>
+          <w:rFonts w:ascii="Helvetica" w:hAnsi="Helvetica" w:cs="Helvetica"/>
+          <w:color w:val="333333"/>
+          <w:sz w:val="21"/>
+          <w:szCs w:val="21"/>
+        </w:rPr>
+        <w:t>partner_login</w:t>
+      </w:r>
+      <w:proofErr w:type="spellEnd"/>
+      <w:r>
+        <w:rPr>
+          <w:rFonts w:ascii="Helvetica" w:hAnsi="Helvetica" w:cs="Helvetica"/>
+          <w:color w:val="333333"/>
+          <w:sz w:val="21"/>
+          <w:szCs w:val="21"/>
+        </w:rPr>
+        <w:t xml:space="preserve"> field</w:t>
       </w:r>
     </w:p>
     <w:p>
@@ -2389,12 +2595,15 @@
           <w:rFonts w:asciiTheme="minorHAnsi" w:hAnsiTheme="minorHAnsi"/>
         </w:rPr>
       </w:pPr>
+      <w:bookmarkStart w:id="18" w:name="_Toc418236060"/>
+      <w:proofErr w:type="spellStart"/>
       <w:r>
         <w:rPr>
           <w:rFonts w:asciiTheme="minorHAnsi" w:hAnsiTheme="minorHAnsi"/>
         </w:rPr>
         <w:t>InfoPro</w:t>
       </w:r>
+      <w:proofErr w:type="spellEnd"/>
       <w:r>
         <w:rPr>
           <w:rFonts w:asciiTheme="minorHAnsi" w:hAnsiTheme="minorHAnsi"/>
@@ -2466,7 +2675,7 @@
           <w:rFonts w:asciiTheme="minorHAnsi" w:hAnsiTheme="minorHAnsi"/>
         </w:rPr>
       </w:pPr>
-      <w:bookmarkStart w:id="19" w:name="_Toc418230975"/>
+      <w:bookmarkStart w:id="19" w:name="_Toc418236061"/>
       <w:r>
         <w:rPr>
           <w:rFonts w:asciiTheme="minorHAnsi" w:hAnsiTheme="minorHAnsi"/>
@@ -2510,7 +2719,7 @@
           <w:rFonts w:asciiTheme="minorHAnsi" w:hAnsiTheme="minorHAnsi"/>
         </w:rPr>
       </w:pPr>
-      <w:bookmarkStart w:id="20" w:name="_Toc418230976"/>
+      <w:bookmarkStart w:id="20" w:name="_Toc418236062"/>
       <w:r>
         <w:rPr>
           <w:rFonts w:asciiTheme="minorHAnsi" w:hAnsiTheme="minorHAnsi"/>
@@ -2525,9 +2734,9 @@
         <w:t xml:space="preserve"> </w:t>
       </w:r>
     </w:p>
-    <w:bookmarkEnd w:id="11"/>
     <w:bookmarkEnd w:id="12"/>
     <w:bookmarkEnd w:id="13"/>
+    <w:bookmarkEnd w:id="14"/>
     <w:p>
       <w:pPr>
         <w:rPr>
@@ -2743,7 +2952,7 @@
       <w:rPr>
         <w:noProof/>
       </w:rPr>
-      <w:t>5/1/2015 8:13:44 AM</w:t>
+      <w:t>5/1/2015 9:30:54 AM</w:t>
     </w:r>
     <w:r>
       <w:rPr>
@@ -2806,7 +3015,7 @@
         <w:sz w:val="16"/>
         <w:szCs w:val="16"/>
       </w:rPr>
-      <w:t>4</w:t>
+      <w:t>6</w:t>
     </w:r>
     <w:r>
       <w:rPr>
@@ -8011,9 +8220,12 @@
 </file>
 
 <file path=customXml/item1.xml><?xml version="1.0" encoding="utf-8"?>
-<p:properties xmlns:p="http://schemas.microsoft.com/office/2006/metadata/properties" xmlns:xsi="http://www.w3.org/2001/XMLSchema-instance">
-  <documentManagement/>
-</p:properties>
+<?mso-contentType ?>
+<FormTemplates xmlns="http://schemas.microsoft.com/sharepoint/v3/contenttype/forms">
+  <Display>DocumentLibraryForm</Display>
+  <Edit>DocumentLibraryForm</Edit>
+  <New>DocumentLibraryForm</New>
+</FormTemplates>
 </file>
 
 <file path=customXml/item2.xml><?xml version="1.0" encoding="utf-8"?>
@@ -8131,12 +8343,9 @@
 </file>
 
 <file path=customXml/item3.xml><?xml version="1.0" encoding="utf-8"?>
-<?mso-contentType ?>
-<FormTemplates xmlns="http://schemas.microsoft.com/sharepoint/v3/contenttype/forms">
-  <Display>DocumentLibraryForm</Display>
-  <Edit>DocumentLibraryForm</Edit>
-  <New>DocumentLibraryForm</New>
-</FormTemplates>
+<p:properties xmlns:p="http://schemas.microsoft.com/office/2006/metadata/properties" xmlns:xsi="http://www.w3.org/2001/XMLSchema-instance">
+  <documentManagement/>
+</p:properties>
 </file>
 
 <file path=customXml/item4.xml><?xml version="1.0" encoding="utf-8"?>
@@ -8144,9 +8353,9 @@
 </file>
 
 <file path=customXml/itemProps1.xml><?xml version="1.0" encoding="utf-8"?>
-<ds:datastoreItem xmlns:ds="http://schemas.openxmlformats.org/officeDocument/2006/customXml" ds:itemID="{E5265DE5-3E8E-4120-8280-8EC419E03148}">
+<ds:datastoreItem xmlns:ds="http://schemas.openxmlformats.org/officeDocument/2006/customXml" ds:itemID="{3CBB50F0-8F85-42BF-AC23-9DA2DC66E259}">
   <ds:schemaRefs>
-    <ds:schemaRef ds:uri="http://schemas.microsoft.com/office/2006/metadata/properties"/>
+    <ds:schemaRef ds:uri="http://schemas.microsoft.com/sharepoint/v3/contenttype/forms"/>
   </ds:schemaRefs>
 </ds:datastoreItem>
 </file>
@@ -8168,15 +8377,15 @@
 </file>
 
 <file path=customXml/itemProps3.xml><?xml version="1.0" encoding="utf-8"?>
-<ds:datastoreItem xmlns:ds="http://schemas.openxmlformats.org/officeDocument/2006/customXml" ds:itemID="{3CBB50F0-8F85-42BF-AC23-9DA2DC66E259}">
+<ds:datastoreItem xmlns:ds="http://schemas.openxmlformats.org/officeDocument/2006/customXml" ds:itemID="{E5265DE5-3E8E-4120-8280-8EC419E03148}">
   <ds:schemaRefs>
-    <ds:schemaRef ds:uri="http://schemas.microsoft.com/sharepoint/v3/contenttype/forms"/>
+    <ds:schemaRef ds:uri="http://schemas.microsoft.com/office/2006/metadata/properties"/>
   </ds:schemaRefs>
 </ds:datastoreItem>
 </file>
 
 <file path=customXml/itemProps4.xml><?xml version="1.0" encoding="utf-8"?>
-<ds:datastoreItem xmlns:ds="http://schemas.openxmlformats.org/officeDocument/2006/customXml" ds:itemID="{62B10590-D2FB-4657-B9A1-D130CD0CE9F7}">
+<ds:datastoreItem xmlns:ds="http://schemas.openxmlformats.org/officeDocument/2006/customXml" ds:itemID="{15538773-B90A-419E-B086-289DEB2ACB28}">
   <ds:schemaRefs>
     <ds:schemaRef ds:uri="http://schemas.openxmlformats.org/officeDocument/2006/bibliography"/>
   </ds:schemaRefs>

</xml_diff>